<commit_message>
Ajustes apresentação e estrutura pastas
</commit_message>
<xml_diff>
--- a/Lab1_RepoPop/Lab01S03/Relatórios/Análise de Repositórios Populares no GitHub.docx
+++ b/Lab1_RepoPop/Lab01S03/Relatórios/Análise de Repositórios Populares no GitHub.docx
@@ -262,15 +262,15 @@
         <w:t>Coleta de Dados</w:t>
       </w:r>
       <w:r>
-        <w:t xml:space="preserve">: Utilizamos a API GraphQL do GitHub para coletar dados detalhados sobre 1000 repositórios populares, incluindo informações sobre estrelas, contribuições (pull </w:t>
+        <w:t xml:space="preserve">: Utilizamos a API GraphQL do GitHub para coletar dados detalhados sobre 1000 repositórios populares, incluindo informações sobre estrelas, contribuições (pull requests), releases, </w:t>
       </w:r>
       <w:proofErr w:type="spellStart"/>
       <w:r>
-        <w:t>requests</w:t>
+        <w:t>issues</w:t>
       </w:r>
       <w:proofErr w:type="spellEnd"/>
       <w:r>
-        <w:t>), releases, issues e linguagens de programação.</w:t>
+        <w:t xml:space="preserve"> e linguagens de programação.</w:t>
       </w:r>
     </w:p>
     <w:p>
@@ -310,15 +310,7 @@
         </w:numPr>
       </w:pPr>
       <w:r>
-        <w:t xml:space="preserve">Analisamos o número médio e mediano de pull </w:t>
-      </w:r>
-      <w:proofErr w:type="spellStart"/>
-      <w:r>
-        <w:t>requests</w:t>
-      </w:r>
-      <w:proofErr w:type="spellEnd"/>
-      <w:r>
-        <w:t xml:space="preserve"> aceitas.</w:t>
+        <w:t>Analisamos o número médio e mediano de pull requests aceitas.</w:t>
       </w:r>
     </w:p>
     <w:p>
@@ -369,15 +361,7 @@
         <w:t>Visualizações</w:t>
       </w:r>
       <w:r>
-        <w:t xml:space="preserve">: Geramos gráficos para representar visualmente algumas métricas, como a distribuição de pull </w:t>
-      </w:r>
-      <w:proofErr w:type="spellStart"/>
-      <w:r>
-        <w:t>requests</w:t>
-      </w:r>
-      <w:proofErr w:type="spellEnd"/>
-      <w:r>
-        <w:t xml:space="preserve"> aceitas e as linguagens mais utilizadas.</w:t>
+        <w:t>: Geramos gráficos para representar visualmente algumas métricas, como a distribuição de pull requests aceitas e as linguagens mais utilizadas.</w:t>
       </w:r>
     </w:p>
     <w:p>
@@ -621,15 +605,7 @@
         <w:ind w:firstLine="0"/>
       </w:pPr>
       <w:r>
-        <w:t xml:space="preserve">A média elevada é influenciada por alguns repositórios com um número muito alto de pull </w:t>
-      </w:r>
-      <w:proofErr w:type="spellStart"/>
-      <w:r>
-        <w:t>requests</w:t>
-      </w:r>
-      <w:proofErr w:type="spellEnd"/>
-      <w:r>
-        <w:t xml:space="preserve"> aceitas. A mediana, significativamente menor, sugere que a maioria dos repositórios tem contribuições externas mais moderadas.</w:t>
+        <w:t>A média elevada é influenciada por alguns repositórios com um número muito alto de pull requests aceitas. A mediana, significativamente menor, sugere que a maioria dos repositórios tem contribuições externas mais moderadas.</w:t>
       </w:r>
     </w:p>
     <w:p>
@@ -1731,6 +1707,15 @@
         <w:t>RQ 07. Análise por linguagem das principais métricas:</w:t>
       </w:r>
     </w:p>
+    <w:p>
+      <w:pPr>
+        <w:ind w:firstLine="0"/>
+        <w:rPr>
+          <w:b/>
+          <w:bCs/>
+        </w:rPr>
+      </w:pPr>
+    </w:p>
     <w:tbl>
       <w:tblPr>
         <w:tblW w:w="0" w:type="auto"/>
@@ -1802,8 +1787,17 @@
                 <w:b/>
                 <w:bCs/>
               </w:rPr>
-              <w:t xml:space="preserve">Média de PRs </w:t>
-            </w:r>
+              <w:t xml:space="preserve">Média de </w:t>
+            </w:r>
+            <w:proofErr w:type="spellStart"/>
+            <w:r>
+              <w:rPr>
+                <w:b/>
+                <w:bCs/>
+              </w:rPr>
+              <w:t>PRs</w:t>
+            </w:r>
+            <w:proofErr w:type="spellEnd"/>
           </w:p>
           <w:p>
             <w:pPr>
@@ -1845,7 +1839,7 @@
                 <w:b/>
                 <w:bCs/>
               </w:rPr>
-              <w:t xml:space="preserve">Média de </w:t>
+              <w:t>Média de</w:t>
             </w:r>
           </w:p>
           <w:p>
@@ -1888,7 +1882,7 @@
                 <w:b/>
                 <w:bCs/>
               </w:rPr>
-              <w:t xml:space="preserve">Média de Dias Desde </w:t>
+              <w:t>Média de Dias Desde</w:t>
             </w:r>
           </w:p>
           <w:p>
@@ -1926,6 +1920,7 @@
             <w:pPr>
               <w:spacing w:line="240" w:lineRule="auto"/>
               <w:ind w:firstLine="0"/>
+              <w:jc w:val="center"/>
             </w:pPr>
             <w:r>
               <w:t>C</w:t>
@@ -1942,6 +1937,7 @@
             <w:pPr>
               <w:spacing w:line="240" w:lineRule="auto"/>
               <w:ind w:firstLine="0"/>
+              <w:jc w:val="center"/>
             </w:pPr>
             <w:r>
               <w:t>1152.50</w:t>
@@ -1958,6 +1954,7 @@
             <w:pPr>
               <w:spacing w:line="240" w:lineRule="auto"/>
               <w:ind w:firstLine="0"/>
+              <w:jc w:val="center"/>
             </w:pPr>
             <w:r>
               <w:t>58.73</w:t>
@@ -1974,6 +1971,7 @@
             <w:pPr>
               <w:spacing w:line="240" w:lineRule="auto"/>
               <w:ind w:firstLine="0"/>
+              <w:jc w:val="center"/>
             </w:pPr>
             <w:r>
               <w:t>0.10</w:t>
@@ -1996,6 +1994,7 @@
             <w:pPr>
               <w:spacing w:line="240" w:lineRule="auto"/>
               <w:ind w:firstLine="0"/>
+              <w:jc w:val="center"/>
             </w:pPr>
             <w:r>
               <w:t>C++</w:t>
@@ -2012,6 +2011,7 @@
             <w:pPr>
               <w:spacing w:line="240" w:lineRule="auto"/>
               <w:ind w:firstLine="0"/>
+              <w:jc w:val="center"/>
             </w:pPr>
             <w:r>
               <w:t>6348.00</w:t>
@@ -2028,6 +2028,7 @@
             <w:pPr>
               <w:spacing w:line="240" w:lineRule="auto"/>
               <w:ind w:firstLine="0"/>
+              <w:jc w:val="center"/>
             </w:pPr>
             <w:r>
               <w:t>134.65</w:t>
@@ -2044,6 +2045,7 @@
             <w:pPr>
               <w:spacing w:line="240" w:lineRule="auto"/>
               <w:ind w:firstLine="0"/>
+              <w:jc w:val="center"/>
             </w:pPr>
             <w:r>
               <w:t>0.13</w:t>
@@ -2066,6 +2068,7 @@
             <w:pPr>
               <w:spacing w:line="240" w:lineRule="auto"/>
               <w:ind w:firstLine="0"/>
+              <w:jc w:val="center"/>
             </w:pPr>
             <w:r>
               <w:t>Go</w:t>
@@ -2082,6 +2085,7 @@
             <w:pPr>
               <w:spacing w:line="240" w:lineRule="auto"/>
               <w:ind w:firstLine="0"/>
+              <w:jc w:val="center"/>
             </w:pPr>
             <w:r>
               <w:t>5518.69</w:t>
@@ -2098,6 +2102,7 @@
             <w:pPr>
               <w:spacing w:line="240" w:lineRule="auto"/>
               <w:ind w:firstLine="0"/>
+              <w:jc w:val="center"/>
             </w:pPr>
             <w:r>
               <w:t>148.64</w:t>
@@ -2114,6 +2119,7 @@
             <w:pPr>
               <w:spacing w:line="240" w:lineRule="auto"/>
               <w:ind w:firstLine="0"/>
+              <w:jc w:val="center"/>
             </w:pPr>
             <w:r>
               <w:t>0.10</w:t>
@@ -2136,6 +2142,7 @@
             <w:pPr>
               <w:spacing w:line="240" w:lineRule="auto"/>
               <w:ind w:firstLine="0"/>
+              <w:jc w:val="center"/>
             </w:pPr>
             <w:r>
               <w:t>HTML</w:t>
@@ -2152,6 +2159,7 @@
             <w:pPr>
               <w:spacing w:line="240" w:lineRule="auto"/>
               <w:ind w:firstLine="0"/>
+              <w:jc w:val="center"/>
             </w:pPr>
             <w:r>
               <w:t>821.77</w:t>
@@ -2168,6 +2176,7 @@
             <w:pPr>
               <w:spacing w:line="240" w:lineRule="auto"/>
               <w:ind w:firstLine="0"/>
+              <w:jc w:val="center"/>
             </w:pPr>
             <w:r>
               <w:t>15.45</w:t>
@@ -2184,6 +2193,7 @@
             <w:pPr>
               <w:spacing w:line="240" w:lineRule="auto"/>
               <w:ind w:firstLine="0"/>
+              <w:jc w:val="center"/>
             </w:pPr>
             <w:r>
               <w:t>0.24</w:t>
@@ -2206,6 +2216,7 @@
             <w:pPr>
               <w:spacing w:line="240" w:lineRule="auto"/>
               <w:ind w:firstLine="0"/>
+              <w:jc w:val="center"/>
             </w:pPr>
             <w:r>
               <w:t>Java</w:t>
@@ -2222,6 +2233,7 @@
             <w:pPr>
               <w:spacing w:line="240" w:lineRule="auto"/>
               <w:ind w:firstLine="0"/>
+              <w:jc w:val="center"/>
             </w:pPr>
             <w:r>
               <w:t>2831.96</w:t>
@@ -2238,6 +2250,7 @@
             <w:pPr>
               <w:spacing w:line="240" w:lineRule="auto"/>
               <w:ind w:firstLine="0"/>
+              <w:jc w:val="center"/>
             </w:pPr>
             <w:r>
               <w:t>62.31</w:t>
@@ -2254,6 +2267,7 @@
             <w:pPr>
               <w:spacing w:line="240" w:lineRule="auto"/>
               <w:ind w:firstLine="0"/>
+              <w:jc w:val="center"/>
             </w:pPr>
             <w:r>
               <w:t>0.27</w:t>
@@ -2276,6 +2290,7 @@
             <w:pPr>
               <w:spacing w:line="240" w:lineRule="auto"/>
               <w:ind w:firstLine="0"/>
+              <w:jc w:val="center"/>
             </w:pPr>
             <w:r>
               <w:t>JavaScript</w:t>
@@ -2292,6 +2307,7 @@
             <w:pPr>
               <w:spacing w:line="240" w:lineRule="auto"/>
               <w:ind w:firstLine="0"/>
+              <w:jc w:val="center"/>
             </w:pPr>
             <w:r>
               <w:t>1699.48</w:t>
@@ -2308,6 +2324,7 @@
             <w:pPr>
               <w:spacing w:line="240" w:lineRule="auto"/>
               <w:ind w:firstLine="0"/>
+              <w:jc w:val="center"/>
             </w:pPr>
             <w:r>
               <w:t>99.36</w:t>
@@ -2324,6 +2341,7 @@
             <w:pPr>
               <w:spacing w:line="240" w:lineRule="auto"/>
               <w:ind w:firstLine="0"/>
+              <w:jc w:val="center"/>
             </w:pPr>
             <w:r>
               <w:t>0.21</w:t>
@@ -2346,6 +2364,7 @@
             <w:pPr>
               <w:spacing w:line="240" w:lineRule="auto"/>
               <w:ind w:firstLine="0"/>
+              <w:jc w:val="center"/>
             </w:pPr>
             <w:r>
               <w:t>Python</w:t>
@@ -2362,6 +2381,7 @@
             <w:pPr>
               <w:spacing w:line="240" w:lineRule="auto"/>
               <w:ind w:firstLine="0"/>
+              <w:jc w:val="center"/>
             </w:pPr>
             <w:r>
               <w:t>3320.84</w:t>
@@ -2378,6 +2398,7 @@
             <w:pPr>
               <w:spacing w:line="240" w:lineRule="auto"/>
               <w:ind w:firstLine="0"/>
+              <w:jc w:val="center"/>
             </w:pPr>
             <w:r>
               <w:t>67.22</w:t>
@@ -2394,6 +2415,7 @@
             <w:pPr>
               <w:spacing w:line="240" w:lineRule="auto"/>
               <w:ind w:firstLine="0"/>
+              <w:jc w:val="center"/>
             </w:pPr>
             <w:r>
               <w:t>0.10</w:t>
@@ -2416,6 +2438,7 @@
             <w:pPr>
               <w:spacing w:line="240" w:lineRule="auto"/>
               <w:ind w:firstLine="0"/>
+              <w:jc w:val="center"/>
             </w:pPr>
             <w:r>
               <w:t>Rust</w:t>
@@ -2432,6 +2455,7 @@
             <w:pPr>
               <w:spacing w:line="240" w:lineRule="auto"/>
               <w:ind w:firstLine="0"/>
+              <w:jc w:val="center"/>
             </w:pPr>
             <w:r>
               <w:t>5388.85</w:t>
@@ -2448,6 +2472,7 @@
             <w:pPr>
               <w:spacing w:line="240" w:lineRule="auto"/>
               <w:ind w:firstLine="0"/>
+              <w:jc w:val="center"/>
             </w:pPr>
             <w:r>
               <w:t>153.44</w:t>
@@ -2464,6 +2489,7 @@
             <w:pPr>
               <w:spacing w:line="240" w:lineRule="auto"/>
               <w:ind w:firstLine="0"/>
+              <w:jc w:val="center"/>
             </w:pPr>
             <w:r>
               <w:t>0.08</w:t>
@@ -2486,6 +2512,7 @@
             <w:pPr>
               <w:spacing w:line="240" w:lineRule="auto"/>
               <w:ind w:firstLine="0"/>
+              <w:jc w:val="center"/>
             </w:pPr>
             <w:r>
               <w:t>Shell</w:t>
@@ -2502,6 +2529,7 @@
             <w:pPr>
               <w:spacing w:line="240" w:lineRule="auto"/>
               <w:ind w:firstLine="0"/>
+              <w:jc w:val="center"/>
             </w:pPr>
             <w:r>
               <w:t>743.22</w:t>
@@ -2518,6 +2546,7 @@
             <w:pPr>
               <w:spacing w:line="240" w:lineRule="auto"/>
               <w:ind w:firstLine="0"/>
+              <w:jc w:val="center"/>
             </w:pPr>
             <w:r>
               <w:t>46.91</w:t>
@@ -2534,6 +2563,7 @@
             <w:pPr>
               <w:spacing w:line="240" w:lineRule="auto"/>
               <w:ind w:firstLine="0"/>
+              <w:jc w:val="center"/>
             </w:pPr>
             <w:r>
               <w:t>0.14</w:t>
@@ -2556,6 +2586,7 @@
             <w:pPr>
               <w:spacing w:line="240" w:lineRule="auto"/>
               <w:ind w:firstLine="0"/>
+              <w:jc w:val="center"/>
             </w:pPr>
             <w:proofErr w:type="spellStart"/>
             <w:r>
@@ -2574,6 +2605,7 @@
             <w:pPr>
               <w:spacing w:line="240" w:lineRule="auto"/>
               <w:ind w:firstLine="0"/>
+              <w:jc w:val="center"/>
             </w:pPr>
             <w:r>
               <w:t>4512.38</w:t>
@@ -2590,6 +2622,7 @@
             <w:pPr>
               <w:spacing w:line="240" w:lineRule="auto"/>
               <w:ind w:firstLine="0"/>
+              <w:jc w:val="center"/>
             </w:pPr>
             <w:r>
               <w:t>240.68</w:t>
@@ -2606,6 +2639,7 @@
             <w:pPr>
               <w:spacing w:line="240" w:lineRule="auto"/>
               <w:ind w:firstLine="0"/>
+              <w:jc w:val="center"/>
             </w:pPr>
             <w:r>
               <w:t>0.10</w:t>
@@ -2618,6 +2652,11 @@
       <w:pPr>
         <w:ind w:firstLine="0"/>
       </w:pPr>
+    </w:p>
+    <w:p>
+      <w:pPr>
+        <w:ind w:firstLine="0"/>
+      </w:pPr>
       <w:r>
         <w:t xml:space="preserve">Linguagens como </w:t>
       </w:r>
@@ -2633,6 +2672,7 @@
       <w:r>
         <w:t xml:space="preserve">, </w:t>
       </w:r>
+      <w:proofErr w:type="spellStart"/>
       <w:r>
         <w:rPr>
           <w:b/>
@@ -2640,8 +2680,9 @@
         </w:rPr>
         <w:t>Rust</w:t>
       </w:r>
-      <w:r>
-        <w:t xml:space="preserve"> e </w:t>
+      <w:proofErr w:type="spellEnd"/>
+      <w:r>
+        <w:t xml:space="preserve">, </w:t>
       </w:r>
       <w:r>
         <w:rPr>
@@ -2651,15 +2692,23 @@
         <w:t>Go</w:t>
       </w:r>
       <w:r>
-        <w:t xml:space="preserve"> apresentam as maiores médias de releases e pull </w:t>
-      </w:r>
-      <w:proofErr w:type="spellStart"/>
-      <w:r>
-        <w:t>requests</w:t>
-      </w:r>
-      <w:proofErr w:type="spellEnd"/>
-      <w:r>
-        <w:t xml:space="preserve"> aceitas, enquanto linguagens como </w:t>
+        <w:t xml:space="preserve"> </w:t>
+      </w:r>
+      <w:r>
+        <w:t xml:space="preserve">e </w:t>
+      </w:r>
+      <w:r>
+        <w:rPr>
+          <w:b/>
+          <w:bCs/>
+        </w:rPr>
+        <w:t>C++</w:t>
+      </w:r>
+      <w:r>
+        <w:t xml:space="preserve"> </w:t>
+      </w:r>
+      <w:r>
+        <w:t xml:space="preserve">apresentam as maiores médias de releases e pull requests aceitas, enquanto linguagens como </w:t>
       </w:r>
       <w:r>
         <w:rPr>
@@ -2900,7 +2949,15 @@
         </w:numPr>
       </w:pPr>
       <w:r>
-        <w:t xml:space="preserve">Validada. Python, JavaScript e </w:t>
+        <w:t xml:space="preserve">Validada. Python, </w:t>
+      </w:r>
+      <w:proofErr w:type="spellStart"/>
+      <w:r>
+        <w:t>JavaScript</w:t>
+      </w:r>
+      <w:proofErr w:type="spellEnd"/>
+      <w:r>
+        <w:t xml:space="preserve"> e </w:t>
       </w:r>
       <w:proofErr w:type="spellStart"/>
       <w:r>
@@ -5129,6 +5186,7 @@
   <w:style w:type="character" w:default="1" w:styleId="Fontepargpadro">
     <w:name w:val="Default Paragraph Font"/>
     <w:uiPriority w:val="1"/>
+    <w:semiHidden/>
     <w:unhideWhenUsed/>
   </w:style>
   <w:style w:type="table" w:default="1" w:styleId="Tabelanormal">

</xml_diff>